<commit_message>
Abrir Chamado ATT, Novas especificações ADD's
</commit_message>
<xml_diff>
--- a/DIAGRAMAS/Descrição de Caso de Uso/Descrição_dos_Casos_de_Uso v2.3.docx
+++ b/DIAGRAMAS/Descrição de Caso de Uso/Descrição_dos_Casos_de_Uso v2.3.docx
@@ -1430,16 +1430,7 @@
               <w:spacing w:line="240" w:lineRule="auto"/>
             </w:pPr>
             <w:r>
-              <w:t>Pesquisa</w:t>
-            </w:r>
-            <w:r>
-              <w:t>r</w:t>
-            </w:r>
-            <w:r>
-              <w:t xml:space="preserve"> Chamado –</w:t>
-            </w:r>
-            <w:r>
-              <w:t xml:space="preserve"> Pesquisa um chamado no sistema</w:t>
+              <w:t>Listar Próprios Chamados – Lista de todos chamados que o cliente já abriu no sistema</w:t>
             </w:r>
           </w:p>
         </w:tc>
@@ -1480,7 +1471,7 @@
               <w:spacing w:line="240" w:lineRule="auto"/>
             </w:pPr>
             <w:r>
-              <w:t>Cliente e Técnico</w:t>
+              <w:t>Cliente</w:t>
             </w:r>
           </w:p>
         </w:tc>
@@ -1685,30 +1676,21 @@
               <w:spacing w:line="240" w:lineRule="auto"/>
             </w:pPr>
             <w:r>
-              <w:t>1 – Cliente clica na opção “Pesquisa Chamado”;</w:t>
-            </w:r>
-          </w:p>
-          <w:p>
-            <w:pPr>
-              <w:spacing w:line="240" w:lineRule="auto"/>
-            </w:pPr>
-            <w:r>
-              <w:t xml:space="preserve">2 – É apresentado o campo </w:t>
-            </w:r>
-            <w:r>
-              <w:t>Número</w:t>
-            </w:r>
-            <w:r>
-              <w:t xml:space="preserve"> do</w:t>
-            </w:r>
-            <w:r>
-              <w:t xml:space="preserve"> Chamado (</w:t>
-            </w:r>
-            <w:r>
-              <w:t>BIN</w:t>
-            </w:r>
-            <w:r>
-              <w:t>)</w:t>
+              <w:t>1 – Cliente clica na opção “</w:t>
+            </w:r>
+            <w:r>
+              <w:t>Lista de Chamados</w:t>
+            </w:r>
+            <w:r>
+              <w:t>”;</w:t>
+            </w:r>
+          </w:p>
+          <w:p>
+            <w:pPr>
+              <w:spacing w:line="240" w:lineRule="auto"/>
+            </w:pPr>
+            <w:r>
+              <w:t>2 – Sistema retorna a lista de chamados</w:t>
             </w:r>
             <w:r>
               <w:t>;</w:t>
@@ -1719,35 +1701,10 @@
               <w:spacing w:line="240" w:lineRule="auto"/>
             </w:pPr>
             <w:r>
-              <w:t xml:space="preserve">3 – Cliente digita o </w:t>
-            </w:r>
-            <w:r>
-              <w:t>Número do Chamado (</w:t>
-            </w:r>
-            <w:r>
-              <w:t>BIN</w:t>
-            </w:r>
-            <w:r>
-              <w:t>)</w:t>
-            </w:r>
-            <w:r>
-              <w:t>;</w:t>
-            </w:r>
-          </w:p>
-          <w:p>
-            <w:pPr>
-              <w:spacing w:line="240" w:lineRule="auto"/>
-            </w:pPr>
-            <w:r>
-              <w:t>4 – Sistema retorna os dados do chamado;</w:t>
-            </w:r>
-          </w:p>
-          <w:p>
-            <w:pPr>
-              <w:spacing w:line="240" w:lineRule="auto"/>
-            </w:pPr>
-            <w:r>
-              <w:t>5 – Caso de uso concluído;</w:t>
+              <w:t>3</w:t>
+            </w:r>
+            <w:r>
+              <w:t xml:space="preserve"> – Caso de uso concluído;</w:t>
             </w:r>
           </w:p>
         </w:tc>
@@ -1829,7 +1786,10 @@
               <w:spacing w:line="240" w:lineRule="auto"/>
             </w:pPr>
             <w:r>
-              <w:t xml:space="preserve">4.1 - </w:t>
+              <w:t>3</w:t>
+            </w:r>
+            <w:r>
+              <w:t xml:space="preserve">.1 - </w:t>
             </w:r>
             <w:r>
               <w:t>Se o Banco de dados não estiver disponível, o sistema deve exibir mensagem de erro;</w:t>
@@ -1939,6 +1899,9 @@
             <w:r>
               <w:t xml:space="preserve"> – Lista os chamados</w:t>
             </w:r>
+            <w:r>
+              <w:t xml:space="preserve"> de acordo com seus status</w:t>
+            </w:r>
           </w:p>
         </w:tc>
       </w:tr>
@@ -2019,7 +1982,7 @@
               <w:spacing w:line="240" w:lineRule="auto"/>
             </w:pPr>
             <w:r>
-              <w:t>Baixa</w:t>
+              <w:t>Alta</w:t>
             </w:r>
           </w:p>
         </w:tc>
@@ -2208,6 +2171,11 @@
             <w:r>
               <w:t>tema retorna a lista de chamados</w:t>
             </w:r>
+            <w:r>
+              <w:t xml:space="preserve"> de acordo com o status selecionado</w:t>
+            </w:r>
+            <w:bookmarkStart w:id="0" w:name="_GoBack"/>
+            <w:bookmarkEnd w:id="0"/>
             <w:r>
               <w:t>;</w:t>
             </w:r>
@@ -3425,8 +3393,6 @@
             <w:r>
               <w:t>5</w:t>
             </w:r>
-            <w:bookmarkStart w:id="0" w:name="_GoBack"/>
-            <w:bookmarkEnd w:id="0"/>
             <w:r>
               <w:t>.1 - Se o Banco de dados não estiver disponível, o sistem</w:t>
             </w:r>
@@ -14967,7 +14933,7 @@
 </file>
 
 <file path=customXml/itemProps1.xml><?xml version="1.0" encoding="utf-8"?>
-<ds:datastoreItem xmlns:ds="http://schemas.openxmlformats.org/officeDocument/2006/customXml" ds:itemID="{99B2AB28-1EEE-4C37-9DE4-31771D85A7B2}">
+<ds:datastoreItem xmlns:ds="http://schemas.openxmlformats.org/officeDocument/2006/customXml" ds:itemID="{CF4B1879-3C3B-41BF-A949-0370C9A361B2}">
   <ds:schemaRefs>
     <ds:schemaRef ds:uri="http://schemas.openxmlformats.org/officeDocument/2006/bibliography"/>
   </ds:schemaRefs>

</xml_diff>

<commit_message>
Abrir chamado ATT e novas especificações ADD's
</commit_message>
<xml_diff>
--- a/DIAGRAMAS/Descrição de Caso de Uso/Descrição_dos_Casos_de_Uso v2.3.docx
+++ b/DIAGRAMAS/Descrição de Caso de Uso/Descrição_dos_Casos_de_Uso v2.3.docx
@@ -2332,8 +2332,6 @@
             <w:r>
               <w:t>8.1 – Caso o sistema não grave os dados, deve ser apresentada uma mensagem;</w:t>
             </w:r>
-            <w:bookmarkStart w:id="0" w:name="_GoBack"/>
-            <w:bookmarkEnd w:id="0"/>
           </w:p>
         </w:tc>
       </w:tr>
@@ -3162,7 +3160,13 @@
               <w:t>Técnico</w:t>
             </w:r>
             <w:r>
-              <w:t xml:space="preserve"> seleciona a opção (Abertos, Em Andamento, Cancelados ou Concluídos)</w:t>
+              <w:t xml:space="preserve"> seleciona </w:t>
+            </w:r>
+            <w:r>
+              <w:t xml:space="preserve">o status </w:t>
+            </w:r>
+            <w:r>
+              <w:t>(Abertos, Em Andamento, Cancelados ou Concluídos)</w:t>
             </w:r>
             <w:r>
               <w:t>;</w:t>
@@ -3669,31 +3673,54 @@
               <w:spacing w:line="240" w:lineRule="auto"/>
             </w:pPr>
             <w:r>
-              <w:t>6 – Sistema recebe e valida;</w:t>
-            </w:r>
-          </w:p>
-          <w:p>
-            <w:pPr>
-              <w:spacing w:line="240" w:lineRule="auto"/>
-            </w:pPr>
-            <w:r>
-              <w:t>7 – Sistema grava os dados no banco;</w:t>
-            </w:r>
-          </w:p>
-          <w:p>
-            <w:pPr>
-              <w:spacing w:line="240" w:lineRule="auto"/>
-            </w:pPr>
-            <w:r>
-              <w:t>8 – Sistema redireciona para a lista de chamados;</w:t>
-            </w:r>
-          </w:p>
-          <w:p>
-            <w:pPr>
-              <w:spacing w:line="240" w:lineRule="auto"/>
-            </w:pPr>
-            <w:r>
-              <w:t>9 – Caso de uso concluído;</w:t>
+              <w:t>6 – Técnico clica em “Salvar”</w:t>
+            </w:r>
+            <w:r>
+              <w:t>;</w:t>
+            </w:r>
+          </w:p>
+          <w:p>
+            <w:pPr>
+              <w:spacing w:line="240" w:lineRule="auto"/>
+            </w:pPr>
+            <w:r>
+              <w:t>7</w:t>
+            </w:r>
+            <w:r>
+              <w:t xml:space="preserve"> – Sistema recebe e valida;</w:t>
+            </w:r>
+          </w:p>
+          <w:p>
+            <w:pPr>
+              <w:spacing w:line="240" w:lineRule="auto"/>
+            </w:pPr>
+            <w:r>
+              <w:t>8</w:t>
+            </w:r>
+            <w:r>
+              <w:t xml:space="preserve"> – Sistema grava os dados no banco;</w:t>
+            </w:r>
+          </w:p>
+          <w:p>
+            <w:pPr>
+              <w:spacing w:line="240" w:lineRule="auto"/>
+            </w:pPr>
+            <w:r>
+              <w:t>9</w:t>
+            </w:r>
+            <w:r>
+              <w:t xml:space="preserve"> – Sistema redireciona para a lista de chamados;</w:t>
+            </w:r>
+          </w:p>
+          <w:p>
+            <w:pPr>
+              <w:spacing w:line="240" w:lineRule="auto"/>
+            </w:pPr>
+            <w:r>
+              <w:t>10</w:t>
+            </w:r>
+            <w:r>
+              <w:t xml:space="preserve"> – Caso de uso concluído;</w:t>
             </w:r>
           </w:p>
         </w:tc>
@@ -3733,6 +3760,11 @@
             <w:pPr>
               <w:spacing w:line="240" w:lineRule="auto"/>
             </w:pPr>
+            <w:r>
+              <w:t>Não há</w:t>
+            </w:r>
+            <w:bookmarkStart w:id="0" w:name="_GoBack"/>
+            <w:bookmarkEnd w:id="0"/>
           </w:p>
         </w:tc>
       </w:tr>
@@ -3771,6 +3803,41 @@
             <w:pPr>
               <w:spacing w:line="240" w:lineRule="auto"/>
             </w:pPr>
+            <w:r>
+              <w:t>2.1 - Se o Banco de dados não estiver disponível, o sistema deve exibir mensagem de erro;</w:t>
+            </w:r>
+          </w:p>
+          <w:p>
+            <w:pPr>
+              <w:spacing w:line="240" w:lineRule="auto"/>
+            </w:pPr>
+            <w:r>
+              <w:t>4.1 - Se o Banco de dados não estiver disponível, o sistema deve exibir mensagem de erro;</w:t>
+            </w:r>
+          </w:p>
+          <w:p>
+            <w:pPr>
+              <w:spacing w:line="240" w:lineRule="auto"/>
+            </w:pPr>
+            <w:r>
+              <w:t>6.1 - Caso algum campo seja preenchido com dados inválidos, o sistema deve exibir mensagem;</w:t>
+            </w:r>
+          </w:p>
+          <w:p>
+            <w:pPr>
+              <w:spacing w:line="240" w:lineRule="auto"/>
+            </w:pPr>
+            <w:r>
+              <w:t>7.1 - Caso algum campo seja preenchido com dados inválidos, o sistema deve exibir mensagem;</w:t>
+            </w:r>
+          </w:p>
+          <w:p>
+            <w:pPr>
+              <w:spacing w:line="240" w:lineRule="auto"/>
+            </w:pPr>
+            <w:r>
+              <w:t>8.1 – Caso o sistema não grave os dados, deve ser apresentada uma mensagem;</w:t>
+            </w:r>
           </w:p>
         </w:tc>
       </w:tr>
@@ -15412,7 +15479,7 @@
 </file>
 
 <file path=customXml/itemProps1.xml><?xml version="1.0" encoding="utf-8"?>
-<ds:datastoreItem xmlns:ds="http://schemas.openxmlformats.org/officeDocument/2006/customXml" ds:itemID="{E6CD0A59-4FEC-4CF9-8A85-31B6F7ED0878}">
+<ds:datastoreItem xmlns:ds="http://schemas.openxmlformats.org/officeDocument/2006/customXml" ds:itemID="{B0E998A6-9414-4157-83C5-5A67BE0160FF}">
   <ds:schemaRefs>
     <ds:schemaRef ds:uri="http://schemas.openxmlformats.org/officeDocument/2006/bibliography"/>
   </ds:schemaRefs>

</xml_diff>

<commit_message>
Revisões e novas especificações ADD's
</commit_message>
<xml_diff>
--- a/DIAGRAMAS/Descrição de Caso de Uso/Descrição_dos_Casos_de_Uso v2.3.docx
+++ b/DIAGRAMAS/Descrição de Caso de Uso/Descrição_dos_Casos_de_Uso v2.3.docx
@@ -3763,8 +3763,6 @@
             <w:r>
               <w:t>Não há</w:t>
             </w:r>
-            <w:bookmarkStart w:id="0" w:name="_GoBack"/>
-            <w:bookmarkEnd w:id="0"/>
           </w:p>
         </w:tc>
       </w:tr>
@@ -4777,7 +4775,13 @@
               <w:spacing w:line="240" w:lineRule="auto"/>
             </w:pPr>
             <w:r>
-              <w:t>3 – Sistema retorna a lista;</w:t>
+              <w:t>3 – Sistema retorna a lista</w:t>
+            </w:r>
+            <w:r>
+              <w:t xml:space="preserve"> de clientes</w:t>
+            </w:r>
+            <w:r>
+              <w:t>;</w:t>
             </w:r>
           </w:p>
           <w:p>
@@ -7759,8 +7763,13 @@
               <w:t xml:space="preserve"> equipamentos cadastrados</w:t>
             </w:r>
             <w:r>
-              <w:t xml:space="preserve"> no sistema</w:t>
-            </w:r>
+              <w:t xml:space="preserve"> </w:t>
+            </w:r>
+            <w:r>
+              <w:t>e seus componentes</w:t>
+            </w:r>
+            <w:bookmarkStart w:id="0" w:name="_GoBack"/>
+            <w:bookmarkEnd w:id="0"/>
           </w:p>
         </w:tc>
       </w:tr>
@@ -14616,6 +14625,822 @@
         </w:tc>
       </w:tr>
     </w:tbl>
+    <w:p/>
+    <w:tbl>
+      <w:tblPr>
+        <w:tblStyle w:val="Tabelacomgrade"/>
+        <w:tblW w:w="0" w:type="auto"/>
+        <w:tblLook w:val="04A0" w:firstRow="1" w:lastRow="0" w:firstColumn="1" w:lastColumn="0" w:noHBand="0" w:noVBand="1"/>
+      </w:tblPr>
+      <w:tblGrid>
+        <w:gridCol w:w="2769"/>
+        <w:gridCol w:w="5725"/>
+      </w:tblGrid>
+      <w:tr>
+        <w:trPr>
+          <w:trHeight w:val="276"/>
+        </w:trPr>
+        <w:tc>
+          <w:tcPr>
+            <w:tcW w:w="2769" w:type="dxa"/>
+            <w:shd w:val="clear" w:color="auto" w:fill="262626" w:themeFill="text1" w:themeFillTint="D9"/>
+          </w:tcPr>
+          <w:p>
+            <w:pPr>
+              <w:rPr>
+                <w:b/>
+                <w:sz w:val="24"/>
+                <w:szCs w:val="24"/>
+              </w:rPr>
+            </w:pPr>
+            <w:r>
+              <w:rPr>
+                <w:b/>
+                <w:sz w:val="24"/>
+                <w:szCs w:val="24"/>
+              </w:rPr>
+              <w:t>Identificador</w:t>
+            </w:r>
+          </w:p>
+        </w:tc>
+        <w:tc>
+          <w:tcPr>
+            <w:tcW w:w="5725" w:type="dxa"/>
+          </w:tcPr>
+          <w:p>
+            <w:pPr>
+              <w:spacing w:line="240" w:lineRule="auto"/>
+            </w:pPr>
+            <w:r>
+              <w:t>UC</w:t>
+            </w:r>
+          </w:p>
+        </w:tc>
+      </w:tr>
+      <w:tr>
+        <w:trPr>
+          <w:trHeight w:val="260"/>
+        </w:trPr>
+        <w:tc>
+          <w:tcPr>
+            <w:tcW w:w="2769" w:type="dxa"/>
+            <w:shd w:val="clear" w:color="auto" w:fill="262626" w:themeFill="text1" w:themeFillTint="D9"/>
+          </w:tcPr>
+          <w:p>
+            <w:pPr>
+              <w:rPr>
+                <w:b/>
+                <w:sz w:val="24"/>
+                <w:szCs w:val="24"/>
+              </w:rPr>
+            </w:pPr>
+            <w:r>
+              <w:rPr>
+                <w:b/>
+                <w:sz w:val="24"/>
+                <w:szCs w:val="24"/>
+              </w:rPr>
+              <w:t>Nome</w:t>
+            </w:r>
+            <w:r>
+              <w:rPr>
+                <w:b/>
+                <w:sz w:val="24"/>
+                <w:szCs w:val="24"/>
+              </w:rPr>
+              <w:t xml:space="preserve"> e breve descrição</w:t>
+            </w:r>
+          </w:p>
+        </w:tc>
+        <w:tc>
+          <w:tcPr>
+            <w:tcW w:w="5725" w:type="dxa"/>
+          </w:tcPr>
+          <w:p>
+            <w:pPr>
+              <w:spacing w:line="240" w:lineRule="auto"/>
+            </w:pPr>
+            <w:r>
+              <w:t xml:space="preserve">Inserir Componente - </w:t>
+            </w:r>
+          </w:p>
+        </w:tc>
+      </w:tr>
+      <w:tr>
+        <w:trPr>
+          <w:trHeight w:val="276"/>
+        </w:trPr>
+        <w:tc>
+          <w:tcPr>
+            <w:tcW w:w="2769" w:type="dxa"/>
+            <w:shd w:val="clear" w:color="auto" w:fill="262626" w:themeFill="text1" w:themeFillTint="D9"/>
+          </w:tcPr>
+          <w:p>
+            <w:pPr>
+              <w:rPr>
+                <w:b/>
+                <w:sz w:val="24"/>
+                <w:szCs w:val="24"/>
+              </w:rPr>
+            </w:pPr>
+            <w:r>
+              <w:rPr>
+                <w:b/>
+                <w:sz w:val="24"/>
+                <w:szCs w:val="24"/>
+              </w:rPr>
+              <w:t>Ator</w:t>
+            </w:r>
+          </w:p>
+        </w:tc>
+        <w:tc>
+          <w:tcPr>
+            <w:tcW w:w="5725" w:type="dxa"/>
+          </w:tcPr>
+          <w:p>
+            <w:pPr>
+              <w:spacing w:line="240" w:lineRule="auto"/>
+            </w:pPr>
+          </w:p>
+        </w:tc>
+      </w:tr>
+      <w:tr>
+        <w:trPr>
+          <w:trHeight w:val="276"/>
+        </w:trPr>
+        <w:tc>
+          <w:tcPr>
+            <w:tcW w:w="2769" w:type="dxa"/>
+            <w:shd w:val="clear" w:color="auto" w:fill="262626" w:themeFill="text1" w:themeFillTint="D9"/>
+          </w:tcPr>
+          <w:p>
+            <w:pPr>
+              <w:rPr>
+                <w:b/>
+                <w:sz w:val="24"/>
+                <w:szCs w:val="24"/>
+              </w:rPr>
+            </w:pPr>
+            <w:r>
+              <w:rPr>
+                <w:b/>
+                <w:sz w:val="24"/>
+                <w:szCs w:val="24"/>
+              </w:rPr>
+              <w:t>Prioridade</w:t>
+            </w:r>
+          </w:p>
+        </w:tc>
+        <w:tc>
+          <w:tcPr>
+            <w:tcW w:w="5725" w:type="dxa"/>
+          </w:tcPr>
+          <w:p>
+            <w:pPr>
+              <w:spacing w:line="240" w:lineRule="auto"/>
+            </w:pPr>
+          </w:p>
+        </w:tc>
+      </w:tr>
+      <w:tr>
+        <w:trPr>
+          <w:trHeight w:val="276"/>
+        </w:trPr>
+        <w:tc>
+          <w:tcPr>
+            <w:tcW w:w="2769" w:type="dxa"/>
+            <w:shd w:val="clear" w:color="auto" w:fill="262626" w:themeFill="text1" w:themeFillTint="D9"/>
+          </w:tcPr>
+          <w:p>
+            <w:pPr>
+              <w:rPr>
+                <w:b/>
+                <w:sz w:val="24"/>
+                <w:szCs w:val="24"/>
+              </w:rPr>
+            </w:pPr>
+            <w:r>
+              <w:rPr>
+                <w:b/>
+                <w:sz w:val="24"/>
+                <w:szCs w:val="24"/>
+              </w:rPr>
+              <w:t>Requisito não funcional</w:t>
+            </w:r>
+          </w:p>
+        </w:tc>
+        <w:tc>
+          <w:tcPr>
+            <w:tcW w:w="5725" w:type="dxa"/>
+          </w:tcPr>
+          <w:p>
+            <w:pPr>
+              <w:spacing w:line="240" w:lineRule="auto"/>
+            </w:pPr>
+          </w:p>
+        </w:tc>
+      </w:tr>
+      <w:tr>
+        <w:trPr>
+          <w:trHeight w:val="276"/>
+        </w:trPr>
+        <w:tc>
+          <w:tcPr>
+            <w:tcW w:w="2769" w:type="dxa"/>
+            <w:shd w:val="clear" w:color="auto" w:fill="262626" w:themeFill="text1" w:themeFillTint="D9"/>
+          </w:tcPr>
+          <w:p>
+            <w:pPr>
+              <w:rPr>
+                <w:b/>
+                <w:sz w:val="24"/>
+                <w:szCs w:val="24"/>
+              </w:rPr>
+            </w:pPr>
+            <w:r>
+              <w:rPr>
+                <w:b/>
+                <w:sz w:val="24"/>
+                <w:szCs w:val="24"/>
+              </w:rPr>
+              <w:t>Pré-condição</w:t>
+            </w:r>
+          </w:p>
+        </w:tc>
+        <w:tc>
+          <w:tcPr>
+            <w:tcW w:w="5725" w:type="dxa"/>
+          </w:tcPr>
+          <w:p>
+            <w:pPr>
+              <w:spacing w:line="240" w:lineRule="auto"/>
+            </w:pPr>
+          </w:p>
+        </w:tc>
+      </w:tr>
+      <w:tr>
+        <w:trPr>
+          <w:trHeight w:val="276"/>
+        </w:trPr>
+        <w:tc>
+          <w:tcPr>
+            <w:tcW w:w="2769" w:type="dxa"/>
+            <w:shd w:val="clear" w:color="auto" w:fill="262626" w:themeFill="text1" w:themeFillTint="D9"/>
+          </w:tcPr>
+          <w:p>
+            <w:pPr>
+              <w:rPr>
+                <w:b/>
+                <w:sz w:val="24"/>
+                <w:szCs w:val="24"/>
+              </w:rPr>
+            </w:pPr>
+            <w:r>
+              <w:rPr>
+                <w:b/>
+                <w:sz w:val="24"/>
+                <w:szCs w:val="24"/>
+              </w:rPr>
+              <w:t>Pós-condição</w:t>
+            </w:r>
+          </w:p>
+        </w:tc>
+        <w:tc>
+          <w:tcPr>
+            <w:tcW w:w="5725" w:type="dxa"/>
+          </w:tcPr>
+          <w:p>
+            <w:pPr>
+              <w:spacing w:line="240" w:lineRule="auto"/>
+            </w:pPr>
+          </w:p>
+        </w:tc>
+      </w:tr>
+      <w:tr>
+        <w:trPr>
+          <w:trHeight w:val="317"/>
+        </w:trPr>
+        <w:tc>
+          <w:tcPr>
+            <w:tcW w:w="2769" w:type="dxa"/>
+            <w:shd w:val="clear" w:color="auto" w:fill="262626" w:themeFill="text1" w:themeFillTint="D9"/>
+          </w:tcPr>
+          <w:p>
+            <w:pPr>
+              <w:rPr>
+                <w:b/>
+                <w:sz w:val="24"/>
+                <w:szCs w:val="24"/>
+              </w:rPr>
+            </w:pPr>
+            <w:r>
+              <w:rPr>
+                <w:b/>
+                <w:sz w:val="24"/>
+                <w:szCs w:val="24"/>
+              </w:rPr>
+              <w:t>Fluxo Principal</w:t>
+            </w:r>
+          </w:p>
+        </w:tc>
+        <w:tc>
+          <w:tcPr>
+            <w:tcW w:w="5725" w:type="dxa"/>
+          </w:tcPr>
+          <w:p>
+            <w:pPr>
+              <w:spacing w:line="240" w:lineRule="auto"/>
+            </w:pPr>
+          </w:p>
+        </w:tc>
+      </w:tr>
+      <w:tr>
+        <w:trPr>
+          <w:trHeight w:val="514"/>
+        </w:trPr>
+        <w:tc>
+          <w:tcPr>
+            <w:tcW w:w="2769" w:type="dxa"/>
+            <w:shd w:val="clear" w:color="auto" w:fill="262626" w:themeFill="text1" w:themeFillTint="D9"/>
+          </w:tcPr>
+          <w:p>
+            <w:pPr>
+              <w:rPr>
+                <w:b/>
+                <w:sz w:val="24"/>
+                <w:szCs w:val="24"/>
+              </w:rPr>
+            </w:pPr>
+            <w:r>
+              <w:rPr>
+                <w:b/>
+                <w:sz w:val="24"/>
+                <w:szCs w:val="24"/>
+              </w:rPr>
+              <w:t>Fluxo Alternativo</w:t>
+            </w:r>
+          </w:p>
+        </w:tc>
+        <w:tc>
+          <w:tcPr>
+            <w:tcW w:w="5725" w:type="dxa"/>
+          </w:tcPr>
+          <w:p>
+            <w:pPr>
+              <w:spacing w:line="240" w:lineRule="auto"/>
+            </w:pPr>
+          </w:p>
+        </w:tc>
+      </w:tr>
+      <w:tr>
+        <w:trPr>
+          <w:trHeight w:val="646"/>
+        </w:trPr>
+        <w:tc>
+          <w:tcPr>
+            <w:tcW w:w="2769" w:type="dxa"/>
+            <w:shd w:val="clear" w:color="auto" w:fill="262626" w:themeFill="text1" w:themeFillTint="D9"/>
+          </w:tcPr>
+          <w:p>
+            <w:pPr>
+              <w:rPr>
+                <w:b/>
+                <w:sz w:val="24"/>
+                <w:szCs w:val="24"/>
+              </w:rPr>
+            </w:pPr>
+            <w:r>
+              <w:rPr>
+                <w:b/>
+                <w:sz w:val="24"/>
+                <w:szCs w:val="24"/>
+              </w:rPr>
+              <w:t>Exceções</w:t>
+            </w:r>
+          </w:p>
+        </w:tc>
+        <w:tc>
+          <w:tcPr>
+            <w:tcW w:w="5725" w:type="dxa"/>
+          </w:tcPr>
+          <w:p>
+            <w:pPr>
+              <w:spacing w:line="240" w:lineRule="auto"/>
+            </w:pPr>
+          </w:p>
+        </w:tc>
+      </w:tr>
+    </w:tbl>
+    <w:p/>
+    <w:tbl>
+      <w:tblPr>
+        <w:tblStyle w:val="Tabelacomgrade"/>
+        <w:tblW w:w="0" w:type="auto"/>
+        <w:tblLook w:val="04A0" w:firstRow="1" w:lastRow="0" w:firstColumn="1" w:lastColumn="0" w:noHBand="0" w:noVBand="1"/>
+      </w:tblPr>
+      <w:tblGrid>
+        <w:gridCol w:w="2769"/>
+        <w:gridCol w:w="5725"/>
+      </w:tblGrid>
+      <w:tr>
+        <w:trPr>
+          <w:trHeight w:val="276"/>
+        </w:trPr>
+        <w:tc>
+          <w:tcPr>
+            <w:tcW w:w="2769" w:type="dxa"/>
+            <w:shd w:val="clear" w:color="auto" w:fill="262626" w:themeFill="text1" w:themeFillTint="D9"/>
+          </w:tcPr>
+          <w:p>
+            <w:pPr>
+              <w:rPr>
+                <w:b/>
+                <w:sz w:val="24"/>
+                <w:szCs w:val="24"/>
+              </w:rPr>
+            </w:pPr>
+            <w:r>
+              <w:rPr>
+                <w:b/>
+                <w:sz w:val="24"/>
+                <w:szCs w:val="24"/>
+              </w:rPr>
+              <w:t>Identificador</w:t>
+            </w:r>
+          </w:p>
+        </w:tc>
+        <w:tc>
+          <w:tcPr>
+            <w:tcW w:w="5725" w:type="dxa"/>
+          </w:tcPr>
+          <w:p>
+            <w:pPr>
+              <w:spacing w:line="240" w:lineRule="auto"/>
+            </w:pPr>
+            <w:r>
+              <w:t>UC</w:t>
+            </w:r>
+          </w:p>
+        </w:tc>
+      </w:tr>
+      <w:tr>
+        <w:trPr>
+          <w:trHeight w:val="260"/>
+        </w:trPr>
+        <w:tc>
+          <w:tcPr>
+            <w:tcW w:w="2769" w:type="dxa"/>
+            <w:shd w:val="clear" w:color="auto" w:fill="262626" w:themeFill="text1" w:themeFillTint="D9"/>
+          </w:tcPr>
+          <w:p>
+            <w:pPr>
+              <w:rPr>
+                <w:b/>
+                <w:sz w:val="24"/>
+                <w:szCs w:val="24"/>
+              </w:rPr>
+            </w:pPr>
+            <w:r>
+              <w:rPr>
+                <w:b/>
+                <w:sz w:val="24"/>
+                <w:szCs w:val="24"/>
+              </w:rPr>
+              <w:t>Nome</w:t>
+            </w:r>
+            <w:r>
+              <w:rPr>
+                <w:b/>
+                <w:sz w:val="24"/>
+                <w:szCs w:val="24"/>
+              </w:rPr>
+              <w:t xml:space="preserve"> e breve descrição</w:t>
+            </w:r>
+          </w:p>
+        </w:tc>
+        <w:tc>
+          <w:tcPr>
+            <w:tcW w:w="5725" w:type="dxa"/>
+          </w:tcPr>
+          <w:p>
+            <w:pPr>
+              <w:spacing w:line="240" w:lineRule="auto"/>
+            </w:pPr>
+            <w:r>
+              <w:t>Alterar</w:t>
+            </w:r>
+            <w:r>
+              <w:t xml:space="preserve"> Componente - </w:t>
+            </w:r>
+          </w:p>
+        </w:tc>
+      </w:tr>
+      <w:tr>
+        <w:trPr>
+          <w:trHeight w:val="276"/>
+        </w:trPr>
+        <w:tc>
+          <w:tcPr>
+            <w:tcW w:w="2769" w:type="dxa"/>
+            <w:shd w:val="clear" w:color="auto" w:fill="262626" w:themeFill="text1" w:themeFillTint="D9"/>
+          </w:tcPr>
+          <w:p>
+            <w:pPr>
+              <w:rPr>
+                <w:b/>
+                <w:sz w:val="24"/>
+                <w:szCs w:val="24"/>
+              </w:rPr>
+            </w:pPr>
+            <w:r>
+              <w:rPr>
+                <w:b/>
+                <w:sz w:val="24"/>
+                <w:szCs w:val="24"/>
+              </w:rPr>
+              <w:t>Ator</w:t>
+            </w:r>
+          </w:p>
+        </w:tc>
+        <w:tc>
+          <w:tcPr>
+            <w:tcW w:w="5725" w:type="dxa"/>
+          </w:tcPr>
+          <w:p>
+            <w:pPr>
+              <w:spacing w:line="240" w:lineRule="auto"/>
+            </w:pPr>
+          </w:p>
+        </w:tc>
+      </w:tr>
+      <w:tr>
+        <w:trPr>
+          <w:trHeight w:val="276"/>
+        </w:trPr>
+        <w:tc>
+          <w:tcPr>
+            <w:tcW w:w="2769" w:type="dxa"/>
+            <w:shd w:val="clear" w:color="auto" w:fill="262626" w:themeFill="text1" w:themeFillTint="D9"/>
+          </w:tcPr>
+          <w:p>
+            <w:pPr>
+              <w:rPr>
+                <w:b/>
+                <w:sz w:val="24"/>
+                <w:szCs w:val="24"/>
+              </w:rPr>
+            </w:pPr>
+            <w:r>
+              <w:rPr>
+                <w:b/>
+                <w:sz w:val="24"/>
+                <w:szCs w:val="24"/>
+              </w:rPr>
+              <w:t>Prioridade</w:t>
+            </w:r>
+          </w:p>
+        </w:tc>
+        <w:tc>
+          <w:tcPr>
+            <w:tcW w:w="5725" w:type="dxa"/>
+          </w:tcPr>
+          <w:p>
+            <w:pPr>
+              <w:spacing w:line="240" w:lineRule="auto"/>
+            </w:pPr>
+          </w:p>
+        </w:tc>
+      </w:tr>
+      <w:tr>
+        <w:trPr>
+          <w:trHeight w:val="276"/>
+        </w:trPr>
+        <w:tc>
+          <w:tcPr>
+            <w:tcW w:w="2769" w:type="dxa"/>
+            <w:shd w:val="clear" w:color="auto" w:fill="262626" w:themeFill="text1" w:themeFillTint="D9"/>
+          </w:tcPr>
+          <w:p>
+            <w:pPr>
+              <w:rPr>
+                <w:b/>
+                <w:sz w:val="24"/>
+                <w:szCs w:val="24"/>
+              </w:rPr>
+            </w:pPr>
+            <w:r>
+              <w:rPr>
+                <w:b/>
+                <w:sz w:val="24"/>
+                <w:szCs w:val="24"/>
+              </w:rPr>
+              <w:t>Requisito não funcional</w:t>
+            </w:r>
+          </w:p>
+        </w:tc>
+        <w:tc>
+          <w:tcPr>
+            <w:tcW w:w="5725" w:type="dxa"/>
+          </w:tcPr>
+          <w:p>
+            <w:pPr>
+              <w:spacing w:line="240" w:lineRule="auto"/>
+            </w:pPr>
+          </w:p>
+        </w:tc>
+      </w:tr>
+      <w:tr>
+        <w:trPr>
+          <w:trHeight w:val="276"/>
+        </w:trPr>
+        <w:tc>
+          <w:tcPr>
+            <w:tcW w:w="2769" w:type="dxa"/>
+            <w:shd w:val="clear" w:color="auto" w:fill="262626" w:themeFill="text1" w:themeFillTint="D9"/>
+          </w:tcPr>
+          <w:p>
+            <w:pPr>
+              <w:rPr>
+                <w:b/>
+                <w:sz w:val="24"/>
+                <w:szCs w:val="24"/>
+              </w:rPr>
+            </w:pPr>
+            <w:r>
+              <w:rPr>
+                <w:b/>
+                <w:sz w:val="24"/>
+                <w:szCs w:val="24"/>
+              </w:rPr>
+              <w:t>Pré-condição</w:t>
+            </w:r>
+          </w:p>
+        </w:tc>
+        <w:tc>
+          <w:tcPr>
+            <w:tcW w:w="5725" w:type="dxa"/>
+          </w:tcPr>
+          <w:p>
+            <w:pPr>
+              <w:spacing w:line="240" w:lineRule="auto"/>
+            </w:pPr>
+          </w:p>
+        </w:tc>
+      </w:tr>
+      <w:tr>
+        <w:trPr>
+          <w:trHeight w:val="276"/>
+        </w:trPr>
+        <w:tc>
+          <w:tcPr>
+            <w:tcW w:w="2769" w:type="dxa"/>
+            <w:shd w:val="clear" w:color="auto" w:fill="262626" w:themeFill="text1" w:themeFillTint="D9"/>
+          </w:tcPr>
+          <w:p>
+            <w:pPr>
+              <w:rPr>
+                <w:b/>
+                <w:sz w:val="24"/>
+                <w:szCs w:val="24"/>
+              </w:rPr>
+            </w:pPr>
+            <w:r>
+              <w:rPr>
+                <w:b/>
+                <w:sz w:val="24"/>
+                <w:szCs w:val="24"/>
+              </w:rPr>
+              <w:t>Pós-condição</w:t>
+            </w:r>
+          </w:p>
+        </w:tc>
+        <w:tc>
+          <w:tcPr>
+            <w:tcW w:w="5725" w:type="dxa"/>
+          </w:tcPr>
+          <w:p>
+            <w:pPr>
+              <w:spacing w:line="240" w:lineRule="auto"/>
+            </w:pPr>
+          </w:p>
+        </w:tc>
+      </w:tr>
+      <w:tr>
+        <w:trPr>
+          <w:trHeight w:val="317"/>
+        </w:trPr>
+        <w:tc>
+          <w:tcPr>
+            <w:tcW w:w="2769" w:type="dxa"/>
+            <w:shd w:val="clear" w:color="auto" w:fill="262626" w:themeFill="text1" w:themeFillTint="D9"/>
+          </w:tcPr>
+          <w:p>
+            <w:pPr>
+              <w:rPr>
+                <w:b/>
+                <w:sz w:val="24"/>
+                <w:szCs w:val="24"/>
+              </w:rPr>
+            </w:pPr>
+            <w:r>
+              <w:rPr>
+                <w:b/>
+                <w:sz w:val="24"/>
+                <w:szCs w:val="24"/>
+              </w:rPr>
+              <w:t>Fluxo Principal</w:t>
+            </w:r>
+          </w:p>
+        </w:tc>
+        <w:tc>
+          <w:tcPr>
+            <w:tcW w:w="5725" w:type="dxa"/>
+          </w:tcPr>
+          <w:p>
+            <w:pPr>
+              <w:spacing w:line="240" w:lineRule="auto"/>
+            </w:pPr>
+          </w:p>
+        </w:tc>
+      </w:tr>
+      <w:tr>
+        <w:trPr>
+          <w:trHeight w:val="514"/>
+        </w:trPr>
+        <w:tc>
+          <w:tcPr>
+            <w:tcW w:w="2769" w:type="dxa"/>
+            <w:shd w:val="clear" w:color="auto" w:fill="262626" w:themeFill="text1" w:themeFillTint="D9"/>
+          </w:tcPr>
+          <w:p>
+            <w:pPr>
+              <w:rPr>
+                <w:b/>
+                <w:sz w:val="24"/>
+                <w:szCs w:val="24"/>
+              </w:rPr>
+            </w:pPr>
+            <w:r>
+              <w:rPr>
+                <w:b/>
+                <w:sz w:val="24"/>
+                <w:szCs w:val="24"/>
+              </w:rPr>
+              <w:t>Fluxo Alternativo</w:t>
+            </w:r>
+          </w:p>
+        </w:tc>
+        <w:tc>
+          <w:tcPr>
+            <w:tcW w:w="5725" w:type="dxa"/>
+          </w:tcPr>
+          <w:p>
+            <w:pPr>
+              <w:spacing w:line="240" w:lineRule="auto"/>
+            </w:pPr>
+          </w:p>
+        </w:tc>
+      </w:tr>
+      <w:tr>
+        <w:trPr>
+          <w:trHeight w:val="646"/>
+        </w:trPr>
+        <w:tc>
+          <w:tcPr>
+            <w:tcW w:w="2769" w:type="dxa"/>
+            <w:shd w:val="clear" w:color="auto" w:fill="262626" w:themeFill="text1" w:themeFillTint="D9"/>
+          </w:tcPr>
+          <w:p>
+            <w:pPr>
+              <w:rPr>
+                <w:b/>
+                <w:sz w:val="24"/>
+                <w:szCs w:val="24"/>
+              </w:rPr>
+            </w:pPr>
+            <w:r>
+              <w:rPr>
+                <w:b/>
+                <w:sz w:val="24"/>
+                <w:szCs w:val="24"/>
+              </w:rPr>
+              <w:t>Exceções</w:t>
+            </w:r>
+          </w:p>
+        </w:tc>
+        <w:tc>
+          <w:tcPr>
+            <w:tcW w:w="5725" w:type="dxa"/>
+          </w:tcPr>
+          <w:p>
+            <w:pPr>
+              <w:spacing w:line="240" w:lineRule="auto"/>
+            </w:pPr>
+          </w:p>
+        </w:tc>
+      </w:tr>
+    </w:tbl>
+    <w:p/>
     <w:p/>
     <w:sectPr>
       <w:pgSz w:w="11906" w:h="16838"/>
@@ -15479,7 +16304,7 @@
 </file>
 
 <file path=customXml/itemProps1.xml><?xml version="1.0" encoding="utf-8"?>
-<ds:datastoreItem xmlns:ds="http://schemas.openxmlformats.org/officeDocument/2006/customXml" ds:itemID="{B0E998A6-9414-4157-83C5-5A67BE0160FF}">
+<ds:datastoreItem xmlns:ds="http://schemas.openxmlformats.org/officeDocument/2006/customXml" ds:itemID="{532EAC88-A27D-4082-A255-41F4BC3CB120}">
   <ds:schemaRefs>
     <ds:schemaRef ds:uri="http://schemas.openxmlformats.org/officeDocument/2006/bibliography"/>
   </ds:schemaRefs>

</xml_diff>